<commit_message>
changed pip3 to pip in readme and user manual
</commit_message>
<xml_diff>
--- a/user_manual.docx
+++ b/user_manual.docx
@@ -9,11 +9,7 @@
       </w:pPr>
       <w:r>
         <w:rPr/>
-        <w:t xml:space="preserve">TRACKTOR v0.1 – </w:t>
-      </w:r>
-      <w:r>
-        <w:rPr/>
-        <w:t>user manual</w:t>
+        <w:t>TRACKTOR v0.1 – user manual</w:t>
       </w:r>
     </w:p>
     <w:p>
@@ -1126,7 +1122,7 @@
         <w:rPr>
           <w:lang w:val="en-US"/>
         </w:rPr>
-        <w:t>pip3 install git+https://github.com/vivekhsridhar/tracktor.git</w:t>
+        <w:t>pip install git+https://github.com/vivekhsridhar/tracktor.git</w:t>
       </w:r>
     </w:p>
     <w:p>
@@ -4320,13 +4316,14 @@
         <w:ind w:left="426" w:hanging="0"/>
         <w:rPr/>
       </w:pPr>
+      <w:bookmarkStart w:id="1" w:name="__DdeLink__395_864818068"/>
       <w:r>
         <w:rPr/>
         <w:t>-&gt; This seems to be a problem with Git Bash. Run python from the Mac/Linux</w:t>
       </w:r>
-      <w:bookmarkStart w:id="1" w:name="_GoBack"/>
+      <w:bookmarkStart w:id="2" w:name="_GoBack"/>
       <w:bookmarkEnd w:id="1"/>
-      <w:bookmarkEnd w:id="0"/>
+      <w:bookmarkEnd w:id="2"/>
       <w:r>
         <w:rPr/>
         <w:t xml:space="preserve"> Terminal or Windows Command Prompt and that will solve it.</w:t>
@@ -4354,7 +4351,7 @@
         <w:docPartGallery w:val="Page Numbers (Bottom of Page)"/>
         <w:docPartUnique w:val="true"/>
       </w:docPartObj>
-      <w:id w:val="285010555"/>
+      <w:id w:val="1735421768"/>
     </w:sdtPr>
     <w:sdtContent>
       <w:p>
@@ -6309,6 +6306,204 @@
       <w:rFonts w:cs="Wingdings"/>
     </w:rPr>
   </w:style>
+  <w:style w:type="character" w:styleId="ListLabel88">
+    <w:name w:val="ListLabel 88"/>
+    <w:qFormat/>
+    <w:rPr>
+      <w:rFonts w:cs="Symbol"/>
+      <w:sz w:val="28"/>
+    </w:rPr>
+  </w:style>
+  <w:style w:type="character" w:styleId="ListLabel89">
+    <w:name w:val="ListLabel 89"/>
+    <w:qFormat/>
+    <w:rPr>
+      <w:rFonts w:cs="Courier New"/>
+      <w:sz w:val="20"/>
+    </w:rPr>
+  </w:style>
+  <w:style w:type="character" w:styleId="ListLabel90">
+    <w:name w:val="ListLabel 90"/>
+    <w:qFormat/>
+    <w:rPr>
+      <w:rFonts w:cs="Wingdings"/>
+      <w:sz w:val="20"/>
+    </w:rPr>
+  </w:style>
+  <w:style w:type="character" w:styleId="ListLabel91">
+    <w:name w:val="ListLabel 91"/>
+    <w:qFormat/>
+    <w:rPr>
+      <w:rFonts w:cs="Wingdings"/>
+      <w:sz w:val="20"/>
+    </w:rPr>
+  </w:style>
+  <w:style w:type="character" w:styleId="ListLabel92">
+    <w:name w:val="ListLabel 92"/>
+    <w:qFormat/>
+    <w:rPr>
+      <w:rFonts w:cs="Wingdings"/>
+      <w:sz w:val="20"/>
+    </w:rPr>
+  </w:style>
+  <w:style w:type="character" w:styleId="ListLabel93">
+    <w:name w:val="ListLabel 93"/>
+    <w:qFormat/>
+    <w:rPr>
+      <w:rFonts w:cs="Wingdings"/>
+      <w:sz w:val="20"/>
+    </w:rPr>
+  </w:style>
+  <w:style w:type="character" w:styleId="ListLabel94">
+    <w:name w:val="ListLabel 94"/>
+    <w:qFormat/>
+    <w:rPr>
+      <w:rFonts w:cs="Wingdings"/>
+      <w:sz w:val="20"/>
+    </w:rPr>
+  </w:style>
+  <w:style w:type="character" w:styleId="ListLabel95">
+    <w:name w:val="ListLabel 95"/>
+    <w:qFormat/>
+    <w:rPr>
+      <w:rFonts w:cs="Wingdings"/>
+      <w:sz w:val="20"/>
+    </w:rPr>
+  </w:style>
+  <w:style w:type="character" w:styleId="ListLabel96">
+    <w:name w:val="ListLabel 96"/>
+    <w:qFormat/>
+    <w:rPr>
+      <w:rFonts w:cs="Wingdings"/>
+      <w:sz w:val="20"/>
+    </w:rPr>
+  </w:style>
+  <w:style w:type="character" w:styleId="ListLabel97">
+    <w:name w:val="ListLabel 97"/>
+    <w:qFormat/>
+    <w:rPr>
+      <w:rFonts w:cs="Symbol"/>
+    </w:rPr>
+  </w:style>
+  <w:style w:type="character" w:styleId="ListLabel98">
+    <w:name w:val="ListLabel 98"/>
+    <w:qFormat/>
+    <w:rPr>
+      <w:rFonts w:cs="Courier New"/>
+    </w:rPr>
+  </w:style>
+  <w:style w:type="character" w:styleId="ListLabel99">
+    <w:name w:val="ListLabel 99"/>
+    <w:qFormat/>
+    <w:rPr>
+      <w:rFonts w:cs="Wingdings"/>
+    </w:rPr>
+  </w:style>
+  <w:style w:type="character" w:styleId="ListLabel100">
+    <w:name w:val="ListLabel 100"/>
+    <w:qFormat/>
+    <w:rPr>
+      <w:rFonts w:cs="Symbol"/>
+    </w:rPr>
+  </w:style>
+  <w:style w:type="character" w:styleId="ListLabel101">
+    <w:name w:val="ListLabel 101"/>
+    <w:qFormat/>
+    <w:rPr>
+      <w:rFonts w:cs="Courier New"/>
+    </w:rPr>
+  </w:style>
+  <w:style w:type="character" w:styleId="ListLabel102">
+    <w:name w:val="ListLabel 102"/>
+    <w:qFormat/>
+    <w:rPr>
+      <w:rFonts w:cs="Wingdings"/>
+    </w:rPr>
+  </w:style>
+  <w:style w:type="character" w:styleId="ListLabel103">
+    <w:name w:val="ListLabel 103"/>
+    <w:qFormat/>
+    <w:rPr>
+      <w:rFonts w:cs="Symbol"/>
+    </w:rPr>
+  </w:style>
+  <w:style w:type="character" w:styleId="ListLabel104">
+    <w:name w:val="ListLabel 104"/>
+    <w:qFormat/>
+    <w:rPr>
+      <w:rFonts w:cs="Courier New"/>
+    </w:rPr>
+  </w:style>
+  <w:style w:type="character" w:styleId="ListLabel105">
+    <w:name w:val="ListLabel 105"/>
+    <w:qFormat/>
+    <w:rPr>
+      <w:rFonts w:cs="Wingdings"/>
+    </w:rPr>
+  </w:style>
+  <w:style w:type="character" w:styleId="ListLabel106">
+    <w:name w:val="ListLabel 106"/>
+    <w:qFormat/>
+    <w:rPr>
+      <w:rFonts w:cs="Symbol"/>
+    </w:rPr>
+  </w:style>
+  <w:style w:type="character" w:styleId="ListLabel107">
+    <w:name w:val="ListLabel 107"/>
+    <w:qFormat/>
+    <w:rPr>
+      <w:rFonts w:cs="Courier New"/>
+    </w:rPr>
+  </w:style>
+  <w:style w:type="character" w:styleId="ListLabel108">
+    <w:name w:val="ListLabel 108"/>
+    <w:qFormat/>
+    <w:rPr>
+      <w:rFonts w:cs="Wingdings"/>
+    </w:rPr>
+  </w:style>
+  <w:style w:type="character" w:styleId="ListLabel109">
+    <w:name w:val="ListLabel 109"/>
+    <w:qFormat/>
+    <w:rPr>
+      <w:rFonts w:cs="Symbol"/>
+    </w:rPr>
+  </w:style>
+  <w:style w:type="character" w:styleId="ListLabel110">
+    <w:name w:val="ListLabel 110"/>
+    <w:qFormat/>
+    <w:rPr>
+      <w:rFonts w:cs="Courier New"/>
+    </w:rPr>
+  </w:style>
+  <w:style w:type="character" w:styleId="ListLabel111">
+    <w:name w:val="ListLabel 111"/>
+    <w:qFormat/>
+    <w:rPr>
+      <w:rFonts w:cs="Wingdings"/>
+    </w:rPr>
+  </w:style>
+  <w:style w:type="character" w:styleId="ListLabel112">
+    <w:name w:val="ListLabel 112"/>
+    <w:qFormat/>
+    <w:rPr>
+      <w:rFonts w:cs="Symbol"/>
+    </w:rPr>
+  </w:style>
+  <w:style w:type="character" w:styleId="ListLabel113">
+    <w:name w:val="ListLabel 113"/>
+    <w:qFormat/>
+    <w:rPr>
+      <w:rFonts w:cs="Courier New"/>
+    </w:rPr>
+  </w:style>
+  <w:style w:type="character" w:styleId="ListLabel114">
+    <w:name w:val="ListLabel 114"/>
+    <w:qFormat/>
+    <w:rPr>
+      <w:rFonts w:cs="Wingdings"/>
+    </w:rPr>
+  </w:style>
   <w:style w:type="paragraph" w:styleId="Heading">
     <w:name w:val="Heading"/>
     <w:basedOn w:val="Normal"/>

</xml_diff>

<commit_message>
added pip matplotlib to readme and user manual
</commit_message>
<xml_diff>
--- a/user_manual.docx
+++ b/user_manual.docx
@@ -1246,6 +1246,25 @@
           <w:ilvl w:val="0"/>
           <w:numId w:val="1"/>
         </w:numPr>
+        <w:rPr/>
+      </w:pPr>
+      <w:hyperlink r:id="rId19">
+        <w:r>
+          <w:rPr>
+            <w:rStyle w:val="InternetLink"/>
+            <w:lang w:val="de-DE"/>
+          </w:rPr>
+          <w:t>matplotlib</w:t>
+        </w:r>
+      </w:hyperlink>
+    </w:p>
+    <w:p>
+      <w:pPr>
+        <w:pStyle w:val="Normal"/>
+        <w:numPr>
+          <w:ilvl w:val="0"/>
+          <w:numId w:val="1"/>
+        </w:numPr>
         <w:rPr>
           <w:sz w:val="28"/>
           <w:lang w:val="de-DE"/>
@@ -1293,7 +1312,7 @@
         </w:numPr>
         <w:rPr/>
       </w:pPr>
-      <w:hyperlink r:id="rId19">
+      <w:hyperlink r:id="rId20">
         <w:r>
           <w:rPr>
             <w:rStyle w:val="InternetLink"/>
@@ -1338,21 +1357,6 @@
         </w:rPr>
         <w:t xml:space="preserve">*Jupyter notebook is optional. However, it is highly recommended for interactive coding. All example notebooks in this tutorial are written as jupyter notebooks. Jupyter is an application that allows editing and running code in an interactive way, via a web browser (+/- similar to Rcommander for the R users, more information </w:t>
       </w:r>
-      <w:hyperlink r:id="rId20">
-        <w:r>
-          <w:rPr>
-            <w:rStyle w:val="InternetLink"/>
-            <w:lang w:val="en-US"/>
-          </w:rPr>
-          <w:t>here</w:t>
-        </w:r>
-      </w:hyperlink>
-      <w:r>
-        <w:rPr>
-          <w:lang w:val="en-US"/>
-        </w:rPr>
-        <w:t xml:space="preserve">).  For basic information on how to work/run lines or ‘cells’ of code in Jupyter notebook, see </w:t>
-      </w:r>
       <w:hyperlink r:id="rId21">
         <w:r>
           <w:rPr>
@@ -1366,6 +1370,21 @@
         <w:rPr>
           <w:lang w:val="en-US"/>
         </w:rPr>
+        <w:t xml:space="preserve">).  For basic information on how to work/run lines or ‘cells’ of code in Jupyter notebook, see </w:t>
+      </w:r>
+      <w:hyperlink r:id="rId22">
+        <w:r>
+          <w:rPr>
+            <w:rStyle w:val="InternetLink"/>
+            <w:lang w:val="en-US"/>
+          </w:rPr>
+          <w:t>here</w:t>
+        </w:r>
+      </w:hyperlink>
+      <w:r>
+        <w:rPr>
+          <w:lang w:val="en-US"/>
+        </w:rPr>
         <w:t xml:space="preserve">. For e.g., it is useful to know that you can 1) display line numbers for your code by selecting View &gt; Toggle line numbers from the menu, and 2) use the shortcut keys shift + enter to run a code cell rather than clicking on the button &gt;|Run.   </w:t>
       </w:r>
     </w:p>
@@ -1510,7 +1529,7 @@
         <w:pStyle w:val="Normal"/>
         <w:rPr/>
       </w:pPr>
-      <w:hyperlink r:id="rId22">
+      <w:hyperlink r:id="rId23">
         <w:r>
           <w:rPr>
             <w:rStyle w:val="InternetLink"/>
@@ -1691,7 +1710,7 @@
         <w:rPr/>
         <w:t xml:space="preserve">It is possible that the installation does not work as described on your machine. If you are having difficulties with this part, please first check online for solutions, or get in touch with an IT specialist at your institution or a computer savvy colleague to help you out. As mentioned, installing OpenCV is the trickiest part of getting Tracktor up and running, but as soon as OpenCV is properly installed, you will be able to get on with your tracking. For more information, see: </w:t>
       </w:r>
-      <w:hyperlink r:id="rId23">
+      <w:hyperlink r:id="rId24">
         <w:r>
           <w:rPr>
             <w:rStyle w:val="InternetLink"/>
@@ -1752,7 +1771,7 @@
         <w:rPr/>
         <w:t xml:space="preserve">Go on Tracktor’s GitHub page </w:t>
       </w:r>
-      <w:hyperlink r:id="rId24">
+      <w:hyperlink r:id="rId25">
         <w:r>
           <w:rPr>
             <w:rStyle w:val="InternetLink"/>
@@ -1812,7 +1831,7 @@
         <w:pStyle w:val="Normal"/>
         <w:rPr/>
       </w:pPr>
-      <w:hyperlink r:id="rId25" w:tgtFrame=".ipynb_checkpoints">
+      <w:hyperlink r:id="rId26" w:tgtFrame=".ipynb_checkpoints">
         <w:r>
           <w:rPr>
             <w:rStyle w:val="InternetLink"/>
@@ -1844,7 +1863,7 @@
         <w:pStyle w:val="Normal"/>
         <w:rPr/>
       </w:pPr>
-      <w:hyperlink r:id="rId26" w:tgtFrame="__pycache__">
+      <w:hyperlink r:id="rId27" w:tgtFrame="__pycache__">
         <w:r>
           <w:rPr>
             <w:rStyle w:val="InternetLink"/>
@@ -1879,7 +1898,7 @@
         <w:pStyle w:val="Normal"/>
         <w:rPr/>
       </w:pPr>
-      <w:hyperlink r:id="rId27" w:tgtFrame="logo">
+      <w:hyperlink r:id="rId28" w:tgtFrame="logo">
         <w:r>
           <w:rPr>
             <w:rStyle w:val="InternetLink"/>
@@ -1914,7 +1933,7 @@
         <w:pStyle w:val="Normal"/>
         <w:rPr/>
       </w:pPr>
-      <w:hyperlink r:id="rId28" w:tgtFrame="output">
+      <w:hyperlink r:id="rId29" w:tgtFrame="output">
         <w:r>
           <w:rPr>
             <w:rStyle w:val="InternetLink"/>
@@ -1949,7 +1968,7 @@
         <w:pStyle w:val="Normal"/>
         <w:rPr/>
       </w:pPr>
-      <w:hyperlink r:id="rId29" w:tgtFrame=".DS_Store">
+      <w:hyperlink r:id="rId30" w:tgtFrame=".DS_Store">
         <w:r>
           <w:rPr>
             <w:rStyle w:val="InternetLink"/>
@@ -1983,7 +2002,7 @@
         <w:pStyle w:val="Normal"/>
         <w:rPr/>
       </w:pPr>
-      <w:hyperlink r:id="rId30" w:tgtFrame="LICENSE">
+      <w:hyperlink r:id="rId31" w:tgtFrame="LICENSE">
         <w:r>
           <w:rPr>
             <w:rStyle w:val="InternetLink"/>
@@ -2039,7 +2058,7 @@
         <w:pStyle w:val="Normal"/>
         <w:rPr/>
       </w:pPr>
-      <w:hyperlink r:id="rId31" w:tgtFrame="README.md">
+      <w:hyperlink r:id="rId32" w:tgtFrame="README.md">
         <w:r>
           <w:rPr>
             <w:rStyle w:val="InternetLink"/>
@@ -2090,7 +2109,7 @@
         <w:ind w:left="3600" w:hanging="3600"/>
         <w:rPr/>
       </w:pPr>
-      <w:hyperlink r:id="rId32" w:tgtFrame="single_fish.ipynb">
+      <w:hyperlink r:id="rId33" w:tgtFrame="single_fish.ipynb">
         <w:r>
           <w:rPr>
             <w:rStyle w:val="InternetLink"/>
@@ -2141,7 +2160,7 @@
         <w:ind w:left="3600" w:hanging="3600"/>
         <w:rPr/>
       </w:pPr>
-      <w:hyperlink r:id="rId33" w:tgtFrame="spider_track.ipynb">
+      <w:hyperlink r:id="rId34" w:tgtFrame="spider_track.ipynb">
         <w:r>
           <w:rPr>
             <w:rStyle w:val="InternetLink"/>
@@ -2192,7 +2211,7 @@
         <w:ind w:left="3600" w:hanging="3600"/>
         <w:rPr/>
       </w:pPr>
-      <w:hyperlink r:id="rId34" w:tgtFrame="track_termites.ipynb">
+      <w:hyperlink r:id="rId35" w:tgtFrame="track_termites.ipynb">
         <w:r>
           <w:rPr>
             <w:rStyle w:val="InternetLink"/>
@@ -2242,7 +2261,7 @@
         <w:pStyle w:val="Normal"/>
         <w:rPr/>
       </w:pPr>
-      <w:hyperlink r:id="rId35" w:tgtFrame="tracktor.ai">
+      <w:hyperlink r:id="rId36" w:tgtFrame="tracktor.ai">
         <w:r>
           <w:rPr>
             <w:rStyle w:val="InternetLink"/>
@@ -2284,7 +2303,7 @@
         <w:pStyle w:val="Normal"/>
         <w:rPr/>
       </w:pPr>
-      <w:hyperlink r:id="rId36" w:tgtFrame="tracktor.pdf">
+      <w:hyperlink r:id="rId37" w:tgtFrame="tracktor.pdf">
         <w:r>
           <w:rPr>
             <w:rStyle w:val="InternetLink"/>
@@ -2337,7 +2356,7 @@
         <w:ind w:left="3600" w:hanging="3600"/>
         <w:rPr/>
       </w:pPr>
-      <w:hyperlink r:id="rId37" w:tgtFrame="tracktor.py">
+      <w:hyperlink r:id="rId38" w:tgtFrame="tracktor.py">
         <w:r>
           <w:rPr>
             <w:rStyle w:val="InternetLink"/>
@@ -3135,7 +3154,7 @@
         </w:rPr>
         <w:t xml:space="preserve">In order to track animals in the frame, we convert the original image into a black and white image. This is known as </w:t>
       </w:r>
-      <w:hyperlink r:id="rId38">
+      <w:hyperlink r:id="rId39">
         <w:r>
           <w:rPr>
             <w:rStyle w:val="InternetLink"/>
@@ -3188,7 +3207,7 @@
         </w:rPr>
         <w:t xml:space="preserve">To account for slight variation in lighting in the arena, we use a variant of thresholding called </w:t>
       </w:r>
-      <w:hyperlink r:id="rId39">
+      <w:hyperlink r:id="rId40">
         <w:r>
           <w:rPr>
             <w:rStyle w:val="InternetLink"/>
@@ -3852,7 +3871,7 @@
         </w:rPr>
         <w:t xml:space="preserve">’ parameter corresponds to the scale (i.e. the number of pixels in a given unit of length). To determine this scale, open your video in a software that allows you to measure an object of a known length (e.g. 5 cm) and tell you how many pixels corresponds to this length. Freeware that allows you to do this easily is </w:t>
       </w:r>
-      <w:hyperlink r:id="rId40">
+      <w:hyperlink r:id="rId41">
         <w:r>
           <w:rPr>
             <w:rStyle w:val="InternetLink"/>
@@ -3918,7 +3937,7 @@
         </w:rPr>
         <w:t xml:space="preserve"> ImageJ can only open import .avi files with specific codecs (e.g. MJPEG). If you cannot open you video, convert it into an image stack (individual frames) or a .avi file with the codec MJPEG. This can be done easily with the freeware </w:t>
       </w:r>
-      <w:hyperlink r:id="rId41">
+      <w:hyperlink r:id="rId42">
         <w:r>
           <w:rPr>
             <w:rStyle w:val="InternetLink"/>
@@ -3938,7 +3957,7 @@
         </w:rPr>
         <w:t xml:space="preserve"> (or any other software of your choice). FFmpeg is a powerful, versatile solution to convert video – it is code-based but there are several GUI available if you prefer this option. An excellent one for Windows is </w:t>
       </w:r>
-      <w:hyperlink r:id="rId42">
+      <w:hyperlink r:id="rId43">
         <w:r>
           <w:rPr>
             <w:rStyle w:val="InternetLink"/>
@@ -4019,7 +4038,7 @@
         </w:rPr>
         <w:t xml:space="preserve">If you encounter issues or cryptic error messages we recommend searching in Google for answers. There is a large community of people using OpenCV-based solutions for tracking and most issues have a solution on Stack Overflow. Additionally, below are some examples of issues you might encounter and fixes. If your problems persist, don’t hesitate to get in touch with us by </w:t>
       </w:r>
-      <w:hyperlink r:id="rId43">
+      <w:hyperlink r:id="rId44">
         <w:r>
           <w:rPr>
             <w:rStyle w:val="InternetLink"/>
@@ -4033,7 +4052,7 @@
         </w:rPr>
         <w:t xml:space="preserve"> or by reporting an issue on </w:t>
       </w:r>
-      <w:hyperlink r:id="rId44">
+      <w:hyperlink r:id="rId45">
         <w:r>
           <w:rPr>
             <w:rStyle w:val="InternetLink"/>
@@ -4238,7 +4257,6 @@
           <w:i/>
         </w:rPr>
       </w:pPr>
-      <w:bookmarkStart w:id="0" w:name="__DdeLink__395_864818068"/>
       <w:r>
         <w:rPr>
           <w:i/>
@@ -4316,21 +4334,21 @@
         <w:ind w:left="426" w:hanging="0"/>
         <w:rPr/>
       </w:pPr>
-      <w:bookmarkStart w:id="1" w:name="__DdeLink__395_864818068"/>
+      <w:bookmarkStart w:id="0" w:name="__DdeLink__395_864818068"/>
       <w:r>
         <w:rPr/>
         <w:t>-&gt; This seems to be a problem with Git Bash. Run python from the Mac/Linux</w:t>
       </w:r>
-      <w:bookmarkStart w:id="2" w:name="_GoBack"/>
+      <w:bookmarkStart w:id="1" w:name="_GoBack"/>
+      <w:bookmarkEnd w:id="0"/>
       <w:bookmarkEnd w:id="1"/>
-      <w:bookmarkEnd w:id="2"/>
       <w:r>
         <w:rPr/>
         <w:t xml:space="preserve"> Terminal or Windows Command Prompt and that will solve it.</w:t>
       </w:r>
     </w:p>
     <w:sectPr>
-      <w:footerReference w:type="default" r:id="rId45"/>
+      <w:footerReference w:type="default" r:id="rId46"/>
       <w:type w:val="nextPage"/>
       <w:pgSz w:w="11906" w:h="16838"/>
       <w:pgMar w:left="1134" w:right="1134" w:header="0" w:top="1134" w:footer="709" w:bottom="1134" w:gutter="0"/>
@@ -4351,7 +4369,7 @@
         <w:docPartGallery w:val="Page Numbers (Bottom of Page)"/>
         <w:docPartUnique w:val="true"/>
       </w:docPartObj>
-      <w:id w:val="1735421768"/>
+      <w:id w:val="1312321918"/>
     </w:sdtPr>
     <w:sdtContent>
       <w:p>
@@ -6504,6 +6522,204 @@
       <w:rFonts w:cs="Wingdings"/>
     </w:rPr>
   </w:style>
+  <w:style w:type="character" w:styleId="ListLabel115">
+    <w:name w:val="ListLabel 115"/>
+    <w:qFormat/>
+    <w:rPr>
+      <w:rFonts w:cs="Symbol"/>
+      <w:sz w:val="28"/>
+    </w:rPr>
+  </w:style>
+  <w:style w:type="character" w:styleId="ListLabel116">
+    <w:name w:val="ListLabel 116"/>
+    <w:qFormat/>
+    <w:rPr>
+      <w:rFonts w:cs="Courier New"/>
+      <w:sz w:val="20"/>
+    </w:rPr>
+  </w:style>
+  <w:style w:type="character" w:styleId="ListLabel117">
+    <w:name w:val="ListLabel 117"/>
+    <w:qFormat/>
+    <w:rPr>
+      <w:rFonts w:cs="Wingdings"/>
+      <w:sz w:val="20"/>
+    </w:rPr>
+  </w:style>
+  <w:style w:type="character" w:styleId="ListLabel118">
+    <w:name w:val="ListLabel 118"/>
+    <w:qFormat/>
+    <w:rPr>
+      <w:rFonts w:cs="Wingdings"/>
+      <w:sz w:val="20"/>
+    </w:rPr>
+  </w:style>
+  <w:style w:type="character" w:styleId="ListLabel119">
+    <w:name w:val="ListLabel 119"/>
+    <w:qFormat/>
+    <w:rPr>
+      <w:rFonts w:cs="Wingdings"/>
+      <w:sz w:val="20"/>
+    </w:rPr>
+  </w:style>
+  <w:style w:type="character" w:styleId="ListLabel120">
+    <w:name w:val="ListLabel 120"/>
+    <w:qFormat/>
+    <w:rPr>
+      <w:rFonts w:cs="Wingdings"/>
+      <w:sz w:val="20"/>
+    </w:rPr>
+  </w:style>
+  <w:style w:type="character" w:styleId="ListLabel121">
+    <w:name w:val="ListLabel 121"/>
+    <w:qFormat/>
+    <w:rPr>
+      <w:rFonts w:cs="Wingdings"/>
+      <w:sz w:val="20"/>
+    </w:rPr>
+  </w:style>
+  <w:style w:type="character" w:styleId="ListLabel122">
+    <w:name w:val="ListLabel 122"/>
+    <w:qFormat/>
+    <w:rPr>
+      <w:rFonts w:cs="Wingdings"/>
+      <w:sz w:val="20"/>
+    </w:rPr>
+  </w:style>
+  <w:style w:type="character" w:styleId="ListLabel123">
+    <w:name w:val="ListLabel 123"/>
+    <w:qFormat/>
+    <w:rPr>
+      <w:rFonts w:cs="Wingdings"/>
+      <w:sz w:val="20"/>
+    </w:rPr>
+  </w:style>
+  <w:style w:type="character" w:styleId="ListLabel124">
+    <w:name w:val="ListLabel 124"/>
+    <w:qFormat/>
+    <w:rPr>
+      <w:rFonts w:cs="Symbol"/>
+    </w:rPr>
+  </w:style>
+  <w:style w:type="character" w:styleId="ListLabel125">
+    <w:name w:val="ListLabel 125"/>
+    <w:qFormat/>
+    <w:rPr>
+      <w:rFonts w:cs="Courier New"/>
+    </w:rPr>
+  </w:style>
+  <w:style w:type="character" w:styleId="ListLabel126">
+    <w:name w:val="ListLabel 126"/>
+    <w:qFormat/>
+    <w:rPr>
+      <w:rFonts w:cs="Wingdings"/>
+    </w:rPr>
+  </w:style>
+  <w:style w:type="character" w:styleId="ListLabel127">
+    <w:name w:val="ListLabel 127"/>
+    <w:qFormat/>
+    <w:rPr>
+      <w:rFonts w:cs="Symbol"/>
+    </w:rPr>
+  </w:style>
+  <w:style w:type="character" w:styleId="ListLabel128">
+    <w:name w:val="ListLabel 128"/>
+    <w:qFormat/>
+    <w:rPr>
+      <w:rFonts w:cs="Courier New"/>
+    </w:rPr>
+  </w:style>
+  <w:style w:type="character" w:styleId="ListLabel129">
+    <w:name w:val="ListLabel 129"/>
+    <w:qFormat/>
+    <w:rPr>
+      <w:rFonts w:cs="Wingdings"/>
+    </w:rPr>
+  </w:style>
+  <w:style w:type="character" w:styleId="ListLabel130">
+    <w:name w:val="ListLabel 130"/>
+    <w:qFormat/>
+    <w:rPr>
+      <w:rFonts w:cs="Symbol"/>
+    </w:rPr>
+  </w:style>
+  <w:style w:type="character" w:styleId="ListLabel131">
+    <w:name w:val="ListLabel 131"/>
+    <w:qFormat/>
+    <w:rPr>
+      <w:rFonts w:cs="Courier New"/>
+    </w:rPr>
+  </w:style>
+  <w:style w:type="character" w:styleId="ListLabel132">
+    <w:name w:val="ListLabel 132"/>
+    <w:qFormat/>
+    <w:rPr>
+      <w:rFonts w:cs="Wingdings"/>
+    </w:rPr>
+  </w:style>
+  <w:style w:type="character" w:styleId="ListLabel133">
+    <w:name w:val="ListLabel 133"/>
+    <w:qFormat/>
+    <w:rPr>
+      <w:rFonts w:cs="Symbol"/>
+    </w:rPr>
+  </w:style>
+  <w:style w:type="character" w:styleId="ListLabel134">
+    <w:name w:val="ListLabel 134"/>
+    <w:qFormat/>
+    <w:rPr>
+      <w:rFonts w:cs="Courier New"/>
+    </w:rPr>
+  </w:style>
+  <w:style w:type="character" w:styleId="ListLabel135">
+    <w:name w:val="ListLabel 135"/>
+    <w:qFormat/>
+    <w:rPr>
+      <w:rFonts w:cs="Wingdings"/>
+    </w:rPr>
+  </w:style>
+  <w:style w:type="character" w:styleId="ListLabel136">
+    <w:name w:val="ListLabel 136"/>
+    <w:qFormat/>
+    <w:rPr>
+      <w:rFonts w:cs="Symbol"/>
+    </w:rPr>
+  </w:style>
+  <w:style w:type="character" w:styleId="ListLabel137">
+    <w:name w:val="ListLabel 137"/>
+    <w:qFormat/>
+    <w:rPr>
+      <w:rFonts w:cs="Courier New"/>
+    </w:rPr>
+  </w:style>
+  <w:style w:type="character" w:styleId="ListLabel138">
+    <w:name w:val="ListLabel 138"/>
+    <w:qFormat/>
+    <w:rPr>
+      <w:rFonts w:cs="Wingdings"/>
+    </w:rPr>
+  </w:style>
+  <w:style w:type="character" w:styleId="ListLabel139">
+    <w:name w:val="ListLabel 139"/>
+    <w:qFormat/>
+    <w:rPr>
+      <w:rFonts w:cs="Symbol"/>
+    </w:rPr>
+  </w:style>
+  <w:style w:type="character" w:styleId="ListLabel140">
+    <w:name w:val="ListLabel 140"/>
+    <w:qFormat/>
+    <w:rPr>
+      <w:rFonts w:cs="Courier New"/>
+    </w:rPr>
+  </w:style>
+  <w:style w:type="character" w:styleId="ListLabel141">
+    <w:name w:val="ListLabel 141"/>
+    <w:qFormat/>
+    <w:rPr>
+      <w:rFonts w:cs="Wingdings"/>
+    </w:rPr>
+  </w:style>
   <w:style w:type="paragraph" w:styleId="Heading">
     <w:name w:val="Heading"/>
     <w:basedOn w:val="Normal"/>

</xml_diff>